<commit_message>
fixed syllabic phoneticization, now saving chapters without the name 'test' in folder
</commit_message>
<xml_diff>
--- a/Documents/How Psalms commentary works.docx
+++ b/Documents/How Psalms commentary works.docx
@@ -18,18 +18,13 @@
         <w:rPr>
           <w:b/>
         </w:rPr>
-        <w:t>For Journal Editors and Academic Reviewers</w:t>
+        <w:t>Date: 2025-10-</w:t>
       </w:r>
-    </w:p>
-    <w:p>
-      <w:pPr>
-        <w:spacing w:after="120"/>
-      </w:pPr>
       <w:r>
         <w:rPr>
           <w:b/>
         </w:rPr>
-        <w:t>Date: 2025-10-19</w:t>
+        <w:t>21</w:t>
       </w:r>
     </w:p>
     <w:p>
@@ -73,6 +68,9 @@
       </w:r>
     </w:p>
     <w:p>
+      <w:r>
+        <w:t xml:space="preserve">A chapter of Psalms is fed to </w:t>
+      </w:r>
       <w:r>
         <w:t>Establishes the big picture. The system identifies the psalm’s genre (such as lament, praise, or wisdom), develops a central theological thesis, and creates a structural outline. This stage draws on a predefined analytical framework and reference materials to understand the psalm’s place within the broader biblical tradition.</w:t>
       </w:r>
@@ -397,114 +395,12 @@
     </w:p>
     <w:p>
       <w:r>
-        <w:t>The system’s analysis of Psalm 1 demonstrates how phonetic transcriptions prevent common errors. In the opening verses, the system identifies specific sibilant sounds (</w:t>
-      </w:r>
-      <w:r>
-        <w:t>ש</w:t>
-      </w:r>
-      <w:r>
-        <w:t xml:space="preserve">, </w:t>
-      </w:r>
-      <w:r>
-        <w:t>ס</w:t>
-      </w:r>
-      <w:r>
-        <w:t xml:space="preserve">, </w:t>
-      </w:r>
-      <w:r>
-        <w:t>צ</w:t>
-      </w:r>
-      <w:r>
-        <w:t>) rather than making vague claims about “sibilant alliteration.”</w:t>
+        <w:t>The system’s analysis of Psalm 1 demonstrates how phonetic transcriptions prevent common errors. In the opening verses, the system identifies specific sibilant sounds (ש, ס, צ) rather than making vague claims about “sibilant alliteration.”</w:t>
       </w:r>
     </w:p>
     <w:p>
       <w:r>
-        <w:t>For instance, in verse 1, the sequence “</w:t>
-      </w:r>
-      <w:r>
-        <w:t>אשרי</w:t>
-      </w:r>
-      <w:r>
-        <w:t xml:space="preserve"> </w:t>
-      </w:r>
-      <w:r>
-        <w:t>האיש</w:t>
-      </w:r>
-      <w:r>
-        <w:t xml:space="preserve"> </w:t>
-      </w:r>
-      <w:r>
-        <w:t>אשר</w:t>
-      </w:r>
-      <w:r>
-        <w:t xml:space="preserve"> </w:t>
-      </w:r>
-      <w:r>
-        <w:t>לא</w:t>
-      </w:r>
-      <w:r>
-        <w:t xml:space="preserve"> </w:t>
-      </w:r>
-      <w:r>
-        <w:t>הלך</w:t>
-      </w:r>
-      <w:r>
-        <w:t xml:space="preserve">” contains the sibilant </w:t>
-      </w:r>
-      <w:r>
-        <w:t>ש</w:t>
-      </w:r>
-      <w:r>
-        <w:t xml:space="preserve"> in </w:t>
-      </w:r>
-      <w:r>
-        <w:t>אשרי</w:t>
-      </w:r>
-      <w:r>
-        <w:t xml:space="preserve"> and </w:t>
-      </w:r>
-      <w:r>
-        <w:t>אשר</w:t>
-      </w:r>
-      <w:r>
-        <w:t>, while verse 2’s “</w:t>
-      </w:r>
-      <w:r>
-        <w:t>כי</w:t>
-      </w:r>
-      <w:r>
-        <w:t xml:space="preserve"> </w:t>
-      </w:r>
-      <w:r>
-        <w:t>אם</w:t>
-      </w:r>
-      <w:r>
-        <w:t xml:space="preserve"> </w:t>
-      </w:r>
-      <w:r>
-        <w:t>בתורת</w:t>
-      </w:r>
-      <w:r>
-        <w:t xml:space="preserve"> </w:t>
-      </w:r>
-      <w:r>
-        <w:t>יהוה</w:t>
-      </w:r>
-      <w:r>
-        <w:t xml:space="preserve">” includes the </w:t>
-      </w:r>
-      <w:r>
-        <w:t>ש</w:t>
-      </w:r>
-      <w:r>
-        <w:t xml:space="preserve"> in </w:t>
-      </w:r>
-      <w:r>
-        <w:t>יהוה</w:t>
-      </w:r>
-      <w:r>
-        <w:t>. The system maps these sounds precisely across the poetic lines, showing how they create acoustic patterns that reinforce the psalm’s structure.</w:t>
+        <w:t>For instance, in verse 1, the sequence “אשרי האיש אשר לא הלך” contains the sibilant ש in אשרי and אשר, while verse 2’s “כי אם בתורת יהוה” includes the ש in יהוה. The system maps these sounds precisely across the poetic lines, showing how they create acoustic patterns that reinforce the psalm’s structure.</w:t>
       </w:r>
     </w:p>
     <w:p>
@@ -522,37 +418,7 @@
     </w:p>
     <w:p>
       <w:r>
-        <w:t>The system’s analysis of the tree metaphor in Psalm 1:3 illustrates how cross-textual comparison leads to specific insights. The Hebrew phrase “</w:t>
-      </w:r>
-      <w:r>
-        <w:t>עץ</w:t>
-      </w:r>
-      <w:r>
-        <w:t xml:space="preserve"> </w:t>
-      </w:r>
-      <w:r>
-        <w:t>שתול</w:t>
-      </w:r>
-      <w:r>
-        <w:t xml:space="preserve"> </w:t>
-      </w:r>
-      <w:r>
-        <w:t>על־פלגי</w:t>
-      </w:r>
-      <w:r>
-        <w:t xml:space="preserve"> </w:t>
-      </w:r>
-      <w:r>
-        <w:t>מים</w:t>
-      </w:r>
-      <w:r>
-        <w:t xml:space="preserve">” (“tree planted by streams of water”) uses the verb </w:t>
-      </w:r>
-      <w:r>
-        <w:t>שתול</w:t>
-      </w:r>
-      <w:r>
-        <w:t xml:space="preserve"> (planted), which specifically means transplanted or cultivated, not naturally occurring.</w:t>
+        <w:t>The system’s analysis of the tree metaphor in Psalm 1:3 illustrates how cross-textual comparison leads to specific insights. The Hebrew phrase “עץ שתול על־פלגי מים” (“tree planted by streams of water”) uses the verb שתול (planted), which specifically means transplanted or cultivated, not naturally occurring.</w:t>
       </w:r>
     </w:p>
     <w:p>
@@ -562,13 +428,7 @@
     </w:p>
     <w:p>
       <w:r>
-        <w:t xml:space="preserve">The system’s database reveals that </w:t>
-      </w:r>
-      <w:r>
-        <w:t>שתול</w:t>
-      </w:r>
-      <w:r>
-        <w:t xml:space="preserve"> appears 12 times in the Hebrew Bible, always in contexts of deliberate agricultural practice. This evidence leads the system to conclude that the tree in Psalm 1 represents not just any tree, but specifically a cultivated tree placed by irrigation channels — an image of intentional spiritual development rather than accidental growth.</w:t>
+        <w:t>The system’s database reveals that שתול appears 12 times in the Hebrew Bible, always in contexts of deliberate agricultural practice. This evidence leads the system to conclude that the tree in Psalm 1 represents not just any tree, but specifically a cultivated tree placed by irrigation channels — an image of intentional spiritual development rather than accidental growth.</w:t>
       </w:r>
     </w:p>
     <w:p>

</xml_diff>